<commit_message>
Avoid diplomatic crisis by renaming the continents to ancient continent names. Also way cooler.
</commit_message>
<xml_diff>
--- a/OnePageSummary.docx
+++ b/OnePageSummary.docx
@@ -100,7 +100,6 @@
       <w:r>
         <w:t xml:space="preserve"> </w:t>
       </w:r>
-      <w:proofErr w:type="gramStart"/>
       <w:r>
         <w:rPr>
           <w:b/>
@@ -109,11 +108,7 @@
         <w:t>Rough</w:t>
       </w:r>
       <w:r>
-        <w:t>(</w:t>
-      </w:r>
-      <w:proofErr w:type="gramEnd"/>
-      <w:r>
-        <w:t xml:space="preserve">Internal, External, Hat), and </w:t>
+        <w:t xml:space="preserve">(Internal, External, Hat), and </w:t>
       </w:r>
       <w:r>
         <w:rPr>
@@ -123,7 +118,25 @@
         <w:t>Continents</w:t>
       </w:r>
       <w:r>
-        <w:t>(Eurasia, America, Antarctica, Ocean).</w:t>
+        <w:t>(</w:t>
+      </w:r>
+      <w:r>
+        <w:t>Laurasia</w:t>
+      </w:r>
+      <w:r>
+        <w:t xml:space="preserve">, </w:t>
+      </w:r>
+      <w:r>
+        <w:t>Godwana</w:t>
+      </w:r>
+      <w:r>
+        <w:t xml:space="preserve">, Antarctica, </w:t>
+      </w:r>
+      <w:r>
+        <w:t>Tethys</w:t>
+      </w:r>
+      <w:r>
+        <w:t>).</w:t>
       </w:r>
     </w:p>
     <w:p>
@@ -190,7 +203,6 @@
       <w:r>
         <w:t xml:space="preserve">Land continents of </w:t>
       </w:r>
-      <w:proofErr w:type="gramStart"/>
       <w:r>
         <w:rPr>
           <w:b/>
@@ -198,17 +210,8 @@
         </w:rPr>
         <w:t>higher than average</w:t>
       </w:r>
-      <w:proofErr w:type="gramEnd"/>
-      <w:r>
-        <w:t xml:space="preserve"> </w:t>
-      </w:r>
-      <w:proofErr w:type="spellStart"/>
-      <w:r>
-        <w:t>coexpression</w:t>
-      </w:r>
-      <w:proofErr w:type="spellEnd"/>
-      <w:r>
-        <w:t xml:space="preserve">, separated by Ocean of </w:t>
+      <w:r>
+        <w:t xml:space="preserve"> coexpression, separated by Ocean of </w:t>
       </w:r>
       <w:r>
         <w:rPr>
@@ -223,7 +226,22 @@
     </w:p>
     <w:p>
       <w:r>
-        <w:t>Eurasia and America are the larger. They occupy opposite sides. Antarctica is smaller, made of centromeres. Ocean is rich in genes having to do with “Metabolic pathways”.</w:t>
+        <w:t xml:space="preserve">Laurasia </w:t>
+      </w:r>
+      <w:r>
+        <w:t xml:space="preserve">and </w:t>
+      </w:r>
+      <w:r>
+        <w:t xml:space="preserve">Godwana </w:t>
+      </w:r>
+      <w:r>
+        <w:t xml:space="preserve">are the larger. They occupy opposite sides. Antarctica is smaller, made of centromeres. </w:t>
+      </w:r>
+      <w:r>
+        <w:t xml:space="preserve">Tethys </w:t>
+      </w:r>
+      <w:r>
+        <w:t>is rich in genes having to do with “Metabolic pathways”.</w:t>
       </w:r>
     </w:p>
     <w:p>
@@ -307,7 +325,19 @@
         <w:t>7 completely distinct clusters</w:t>
       </w:r>
       <w:r>
-        <w:t>, 3 of which in Eurasia, another 3 in America (opposite sides).</w:t>
+        <w:t xml:space="preserve">, 3 of which in </w:t>
+      </w:r>
+      <w:r>
+        <w:t>Laurasia</w:t>
+      </w:r>
+      <w:r>
+        <w:t xml:space="preserve">, another 3 in </w:t>
+      </w:r>
+      <w:r>
+        <w:t>Godwana</w:t>
+      </w:r>
+      <w:r>
+        <w:t xml:space="preserve"> (opposite sides).</w:t>
       </w:r>
     </w:p>
     <w:p>
@@ -473,12 +503,21 @@
         <w:t>insulator</w:t>
       </w:r>
       <w:r>
-        <w:t xml:space="preserve"> (“Ocean”) region.</w:t>
-      </w:r>
-    </w:p>
-    <w:p>
-      <w:r>
-        <w:t xml:space="preserve">The latter yields a rich collection of enrichments due to its 4 “special” genes. </w:t>
+        <w:t xml:space="preserve"> (“</w:t>
+      </w:r>
+      <w:r>
+        <w:t>Tethys</w:t>
+      </w:r>
+      <w:r>
+        <w:t>”) region.</w:t>
+      </w:r>
+    </w:p>
+    <w:p>
+      <w:r>
+        <w:t>This cluster</w:t>
+      </w:r>
+      <w:r>
+        <w:t xml:space="preserve"> yields a rich collection of enrichments due to its 4 “special” genes. </w:t>
       </w:r>
     </w:p>
     <w:p>
@@ -502,15 +541,7 @@
         <w:pStyle w:val="Heading1"/>
       </w:pPr>
       <w:r>
-        <w:t xml:space="preserve">Pairwise gene </w:t>
-      </w:r>
-      <w:proofErr w:type="spellStart"/>
-      <w:r>
-        <w:t>coexpression</w:t>
-      </w:r>
-      <w:proofErr w:type="spellEnd"/>
-      <w:r>
-        <w:t xml:space="preserve"> score</w:t>
+        <w:t>Pairwise gene coexpression score</w:t>
       </w:r>
       <w:r>
         <w:t xml:space="preserve"> sphere test</w:t>
@@ -518,26 +549,13 @@
     </w:p>
     <w:p>
       <w:r>
-        <w:t>Almost half of the spheres have a significant (</w:t>
-      </w:r>
-      <w:proofErr w:type="spellStart"/>
-      <w:r>
-        <w:t>PAdj</w:t>
-      </w:r>
-      <w:proofErr w:type="spellEnd"/>
-      <w:r>
-        <w:t xml:space="preserve"> &lt; 1%) </w:t>
-      </w:r>
-      <w:r>
-        <w:t xml:space="preserve">average </w:t>
-      </w:r>
-      <w:proofErr w:type="spellStart"/>
-      <w:r>
-        <w:t>coexpression</w:t>
-      </w:r>
-      <w:proofErr w:type="spellEnd"/>
-      <w:r>
-        <w:t xml:space="preserve"> score. We use these to construct the Continents compartmentalization.</w:t>
+        <w:t xml:space="preserve">Almost half of the spheres have a significant (PAdj &lt; 1%) </w:t>
+      </w:r>
+      <w:r>
+        <w:t>average coexpression score. We use these to construct the Continents compartmentalization.</w:t>
+      </w:r>
+      <w:r>
+        <w:t xml:space="preserve"> Most important is distinction between land and sea.</w:t>
       </w:r>
     </w:p>
     <w:p>

</xml_diff>